<commit_message>
The classes diagram has been modified and the dependency from the class test has been changed to an asssociation correcting the error
</commit_message>
<xml_diff>
--- a/Documentación.docx
+++ b/Documentación.docx
@@ -359,27 +359,22 @@
         <w:pStyle w:val="Heading1"/>
       </w:pPr>
       <w:r>
-        <w:t>Diagrama de Clases</w:t>
-      </w:r>
-    </w:p>
-    <w:p>
-      <w:r>
         <w:rPr>
           <w:noProof/>
         </w:rPr>
         <w:drawing>
-          <wp:anchor distT="0" distB="0" distL="114300" distR="114300" simplePos="0" relativeHeight="251658240" behindDoc="1" locked="0" layoutInCell="1" allowOverlap="1" wp14:anchorId="2E9366B9" wp14:editId="1783B8D7">
+          <wp:anchor distT="0" distB="0" distL="114300" distR="114300" simplePos="0" relativeHeight="251658240" behindDoc="1" locked="0" layoutInCell="1" allowOverlap="1" wp14:anchorId="381B5743" wp14:editId="7F7CF19D">
             <wp:simplePos x="0" y="0"/>
             <wp:positionH relativeFrom="margin">
               <wp:align>left</wp:align>
             </wp:positionH>
             <wp:positionV relativeFrom="paragraph">
-              <wp:posOffset>18415</wp:posOffset>
+              <wp:posOffset>470534</wp:posOffset>
             </wp:positionV>
-            <wp:extent cx="5196840" cy="3199202"/>
-            <wp:effectExtent l="0" t="0" r="3810" b="1270"/>
+            <wp:extent cx="6164580" cy="3664009"/>
+            <wp:effectExtent l="0" t="0" r="7620" b="0"/>
             <wp:wrapNone/>
-            <wp:docPr id="2" name="Picture 2"/>
+            <wp:docPr id="1" name="Picture 1"/>
             <wp:cNvGraphicFramePr>
               <a:graphicFrameLocks xmlns:a="http://schemas.openxmlformats.org/drawingml/2006/main" noChangeAspect="1"/>
             </wp:cNvGraphicFramePr>
@@ -387,10 +382,10 @@
               <a:graphicData uri="http://schemas.openxmlformats.org/drawingml/2006/picture">
                 <pic:pic xmlns:pic="http://schemas.openxmlformats.org/drawingml/2006/picture">
                   <pic:nvPicPr>
-                    <pic:cNvPr id="2" name="LAB1&amp;2.png"/>
+                    <pic:cNvPr id="1" name="LAB1&amp;2 (1).png"/>
                     <pic:cNvPicPr/>
                   </pic:nvPicPr>
-                  <pic:blipFill rotWithShape="1">
+                  <pic:blipFill>
                     <a:blip r:embed="rId4" cstate="print">
                       <a:extLst>
                         <a:ext uri="{28A0092B-C50C-407E-A947-70E740481C1C}">
@@ -398,25 +393,18 @@
                         </a:ext>
                       </a:extLst>
                     </a:blip>
-                    <a:srcRect l="28754"/>
-                    <a:stretch/>
+                    <a:stretch>
+                      <a:fillRect/>
+                    </a:stretch>
                   </pic:blipFill>
-                  <pic:spPr bwMode="auto">
+                  <pic:spPr>
                     <a:xfrm>
                       <a:off x="0" y="0"/>
-                      <a:ext cx="5196840" cy="3199202"/>
+                      <a:ext cx="6164580" cy="3664009"/>
                     </a:xfrm>
                     <a:prstGeom prst="rect">
                       <a:avLst/>
                     </a:prstGeom>
-                    <a:ln>
-                      <a:noFill/>
-                    </a:ln>
-                    <a:extLst>
-                      <a:ext uri="{53640926-AAD7-44D8-BBD7-CCE9431645EC}">
-                        <a14:shadowObscured xmlns:a14="http://schemas.microsoft.com/office/drawing/2010/main"/>
-                      </a:ext>
-                    </a:extLst>
                   </pic:spPr>
                 </pic:pic>
               </a:graphicData>
@@ -430,6 +418,9 @@
           </wp:anchor>
         </w:drawing>
       </w:r>
+      <w:r>
+        <w:t>Diagrama de Clases</w:t>
+      </w:r>
     </w:p>
     <w:p/>
     <w:p/>
@@ -437,13 +428,16 @@
     <w:p/>
     <w:p/>
     <w:p/>
-    <w:p>
-      <w:bookmarkStart w:id="0" w:name="_GoBack"/>
-      <w:bookmarkEnd w:id="0"/>
-    </w:p>
     <w:p/>
     <w:p/>
     <w:p/>
+    <w:p/>
+    <w:p/>
+    <w:p>
+      <w:pPr>
+        <w:pStyle w:val="Heading1"/>
+      </w:pPr>
+    </w:p>
     <w:p>
       <w:pPr>
         <w:pStyle w:val="Heading1"/>
@@ -906,7 +900,10 @@
         </w:tc>
       </w:tr>
     </w:tbl>
-    <w:p/>
+    <w:p>
+      <w:bookmarkStart w:id="0" w:name="_GoBack"/>
+      <w:bookmarkEnd w:id="0"/>
+    </w:p>
     <w:sectPr>
       <w:pgSz w:w="12240" w:h="15840"/>
       <w:pgMar w:top="1418" w:right="1134" w:bottom="567" w:left="1701" w:header="709" w:footer="709" w:gutter="0"/>

</xml_diff>